<commit_message>
final session 2 doc
</commit_message>
<xml_diff>
--- a/documentsDeliverable1/Session_2_DW_BL.docx
+++ b/documentsDeliverable1/Session_2_DW_BL.docx
@@ -48,6 +48,7 @@
           <w:szCs w:val="24"/>
         </w:rPr>
       </w:pPr>
+      <w:proofErr w:type="gramStart"/>
       <w:r>
         <w:rPr>
           <w:b/>
@@ -55,175 +56,202 @@
           <w:sz w:val="24"/>
           <w:szCs w:val="24"/>
         </w:rPr>
-        <w:t>Sessions focus: TODOS</w:t>
-      </w:r>
-    </w:p>
-    <w:p>
-      <w:pPr>
+        <w:t>Sessions</w:t>
+      </w:r>
+      <w:proofErr w:type="gramEnd"/>
+      <w:r>
         <w:rPr>
           <w:b/>
           <w:bCs/>
-        </w:rPr>
-      </w:pPr>
-      <w:r>
+          <w:sz w:val="24"/>
+          <w:szCs w:val="24"/>
+        </w:rPr>
+        <w:t xml:space="preserve"> focus: TODOS</w:t>
+      </w:r>
+    </w:p>
+    <w:p>
+      <w:pPr>
         <w:rPr>
           <w:b/>
           <w:bCs/>
         </w:rPr>
-        <w:t xml:space="preserve">Charter: </w:t>
-      </w:r>
-    </w:p>
-    <w:p>
-      <w:r>
-        <w:t>Identify capabilities and areas of potential instability of the “rest API todo list manager”.</w:t>
-      </w:r>
-    </w:p>
-    <w:p>
-      <w:r>
-        <w:t>Identify documented and undocumented capabilities.</w:t>
-      </w:r>
-    </w:p>
-    <w:p>
-      <w:r>
-        <w:t>For each capability create a script or small program to demonstrate the capability.</w:t>
-      </w:r>
-    </w:p>
-    <w:p>
-      <w:r>
-        <w:t>Exercise each capability identified with data typical to the intended use of the application.</w:t>
-      </w:r>
-    </w:p>
-    <w:p>
-      <w:r>
-        <w:t xml:space="preserve"> </w:t>
-      </w:r>
-    </w:p>
-    <w:p>
-      <w:pPr>
+      </w:pPr>
+      <w:r>
         <w:rPr>
           <w:b/>
           <w:bCs/>
         </w:rPr>
-      </w:pPr>
-      <w:r>
+        <w:t xml:space="preserve">Charter: </w:t>
+      </w:r>
+    </w:p>
+    <w:p>
+      <w:r>
+        <w:t xml:space="preserve">Identify capabilities and areas of potential instability of the “rest API </w:t>
+      </w:r>
+      <w:proofErr w:type="spellStart"/>
+      <w:r>
+        <w:t>todo</w:t>
+      </w:r>
+      <w:proofErr w:type="spellEnd"/>
+      <w:r>
+        <w:t xml:space="preserve"> list manager”.</w:t>
+      </w:r>
+    </w:p>
+    <w:p>
+      <w:r>
+        <w:t>Identify documented and undocumented capabilities.</w:t>
+      </w:r>
+    </w:p>
+    <w:p>
+      <w:r>
+        <w:t>For each capability create a script or small program to demonstrate the capability.</w:t>
+      </w:r>
+    </w:p>
+    <w:p>
+      <w:r>
+        <w:t>Exercise each capability identified with data typical to the intended use of the application.</w:t>
+      </w:r>
+    </w:p>
+    <w:p>
+      <w:r>
+        <w:t xml:space="preserve"> </w:t>
+      </w:r>
+    </w:p>
+    <w:p>
+      <w:pPr>
         <w:rPr>
           <w:b/>
           <w:bCs/>
         </w:rPr>
-        <w:t>Build</w:t>
-      </w:r>
-    </w:p>
-    <w:p>
-      <w:r>
-        <w:t>runTodoManagerRestAPI-1.5.5.jar</w:t>
-      </w:r>
-    </w:p>
-    <w:p/>
-    <w:p>
-      <w:pPr>
+      </w:pPr>
+      <w:r>
         <w:rPr>
           <w:b/>
           <w:bCs/>
         </w:rPr>
-      </w:pPr>
-      <w:r>
+        <w:t>Build</w:t>
+      </w:r>
+    </w:p>
+    <w:p>
+      <w:r>
+        <w:t>runTodoManagerRestAPI-1.5.5.jar</w:t>
+      </w:r>
+    </w:p>
+    <w:p/>
+    <w:p>
+      <w:pPr>
         <w:rPr>
           <w:b/>
           <w:bCs/>
         </w:rPr>
-        <w:t>Software used for testing</w:t>
-      </w:r>
-    </w:p>
-    <w:p>
-      <w:r>
-        <w:t>Windows 10</w:t>
-      </w:r>
-    </w:p>
-    <w:p>
-      <w:r>
-        <w:t>Postman</w:t>
-      </w:r>
-    </w:p>
-    <w:p/>
-    <w:p>
-      <w:pPr>
+      </w:pPr>
+      <w:r>
         <w:rPr>
           <w:b/>
           <w:bCs/>
         </w:rPr>
-      </w:pPr>
+        <w:t xml:space="preserve">Software used for </w:t>
+      </w:r>
+      <w:proofErr w:type="gramStart"/>
       <w:r>
         <w:rPr>
           <w:b/>
           <w:bCs/>
         </w:rPr>
-        <w:t>Testers</w:t>
-      </w:r>
-    </w:p>
-    <w:p>
-      <w:r>
-        <w:t>Dominic</w:t>
-      </w:r>
-      <w:r>
-        <w:t xml:space="preserve"> Wener</w:t>
-      </w:r>
-      <w:r>
-        <w:tab/>
-      </w:r>
-      <w:r>
-        <w:tab/>
-        <w:t>260871052</w:t>
-      </w:r>
-      <w:r>
-        <w:tab/>
-      </w:r>
-      <w:r>
-        <w:tab/>
-        <w:t>dominic.wener@mail.mcgill.ca</w:t>
-      </w:r>
-    </w:p>
-    <w:p>
-      <w:r>
-        <w:t>Bowen Li</w:t>
-      </w:r>
-      <w:r>
-        <w:tab/>
-      </w:r>
-      <w:r>
-        <w:tab/>
-      </w:r>
-      <w:r>
-        <w:t>260787692</w:t>
-      </w:r>
-      <w:r>
-        <w:tab/>
-      </w:r>
-      <w:r>
-        <w:tab/>
-      </w:r>
-      <w:r>
-        <w:t>bo.w.li@mail.mcgill.ca</w:t>
+        <w:t>testing</w:t>
+      </w:r>
+      <w:proofErr w:type="gramEnd"/>
+    </w:p>
+    <w:p>
+      <w:r>
+        <w:t>Windows 10</w:t>
+      </w:r>
+    </w:p>
+    <w:p>
+      <w:r>
+        <w:t>Postman</w:t>
       </w:r>
     </w:p>
     <w:p/>
-    <w:p>
-      <w:r>
-        <w:t>Duration: 45 minutes</w:t>
-      </w:r>
-    </w:p>
     <w:p>
       <w:pPr>
         <w:rPr>
           <w:b/>
           <w:bCs/>
-          <w:sz w:val="24"/>
-          <w:szCs w:val="24"/>
         </w:rPr>
       </w:pPr>
       <w:r>
         <w:rPr>
           <w:b/>
           <w:bCs/>
+        </w:rPr>
+        <w:t>Testers</w:t>
+      </w:r>
+    </w:p>
+    <w:p>
+      <w:r>
+        <w:t>Dominic</w:t>
+      </w:r>
+      <w:r>
+        <w:t xml:space="preserve"> Wener</w:t>
+      </w:r>
+      <w:r>
+        <w:tab/>
+      </w:r>
+      <w:r>
+        <w:tab/>
+        <w:t>260871052</w:t>
+      </w:r>
+      <w:r>
+        <w:tab/>
+      </w:r>
+      <w:r>
+        <w:tab/>
+        <w:t>dominic.wener@mail.mcgill.ca</w:t>
+      </w:r>
+    </w:p>
+    <w:p>
+      <w:r>
+        <w:t>Bowen Li</w:t>
+      </w:r>
+      <w:r>
+        <w:tab/>
+      </w:r>
+      <w:r>
+        <w:tab/>
+      </w:r>
+      <w:r>
+        <w:t>260787692</w:t>
+      </w:r>
+      <w:r>
+        <w:tab/>
+      </w:r>
+      <w:r>
+        <w:tab/>
+      </w:r>
+      <w:r>
+        <w:t>bo.w.li@mail.mcgill.ca</w:t>
+      </w:r>
+    </w:p>
+    <w:p/>
+    <w:p>
+      <w:r>
+        <w:t>Duration: 45 minutes</w:t>
+      </w:r>
+    </w:p>
+    <w:p>
+      <w:pPr>
+        <w:rPr>
+          <w:b/>
+          <w:bCs/>
+          <w:sz w:val="24"/>
+          <w:szCs w:val="24"/>
+        </w:rPr>
+      </w:pPr>
+      <w:r>
+        <w:rPr>
+          <w:b/>
+          <w:bCs/>
           <w:sz w:val="24"/>
           <w:szCs w:val="24"/>
         </w:rPr>
@@ -335,8 +363,18 @@
           <w:sz w:val="24"/>
           <w:szCs w:val="24"/>
         </w:rPr>
-        <w:t>TODOS section of the documentation</w:t>
-      </w:r>
+        <w:t xml:space="preserve">TODOS section of the </w:t>
+      </w:r>
+      <w:proofErr w:type="gramStart"/>
+      <w:r>
+        <w:rPr>
+          <w:rFonts w:ascii="Times New Roman" w:hAnsi="Times New Roman" w:cs="Times New Roman"/>
+          <w:sz w:val="24"/>
+          <w:szCs w:val="24"/>
+        </w:rPr>
+        <w:t>documentation</w:t>
+      </w:r>
+      <w:proofErr w:type="gramEnd"/>
     </w:p>
     <w:p>
       <w:pPr>
@@ -384,8 +422,18 @@
           <w:sz w:val="24"/>
           <w:szCs w:val="24"/>
         </w:rPr>
-        <w:t xml:space="preserve"> Model</w:t>
-      </w:r>
+        <w:t xml:space="preserve"> </w:t>
+      </w:r>
+      <w:proofErr w:type="gramStart"/>
+      <w:r>
+        <w:rPr>
+          <w:rFonts w:ascii="Times New Roman" w:hAnsi="Times New Roman" w:cs="Times New Roman"/>
+          <w:sz w:val="24"/>
+          <w:szCs w:val="24"/>
+        </w:rPr>
+        <w:t>Model</w:t>
+      </w:r>
+      <w:proofErr w:type="gramEnd"/>
     </w:p>
     <w:p>
       <w:pPr>
@@ -417,7 +465,25 @@
           <w:sz w:val="24"/>
           <w:szCs w:val="24"/>
         </w:rPr>
-        <w:t>Entities explorer -&gt; three clickable items (todo; project; category)</w:t>
+        <w:t>Entities explorer -&gt; three clickable items (</w:t>
+      </w:r>
+      <w:proofErr w:type="spellStart"/>
+      <w:r>
+        <w:rPr>
+          <w:rFonts w:ascii="Times New Roman" w:hAnsi="Times New Roman" w:cs="Times New Roman"/>
+          <w:sz w:val="24"/>
+          <w:szCs w:val="24"/>
+        </w:rPr>
+        <w:t>todo</w:t>
+      </w:r>
+      <w:proofErr w:type="spellEnd"/>
+      <w:r>
+        <w:rPr>
+          <w:rFonts w:ascii="Times New Roman" w:hAnsi="Times New Roman" w:cs="Times New Roman"/>
+          <w:sz w:val="24"/>
+          <w:szCs w:val="24"/>
+        </w:rPr>
+        <w:t>; project; category)</w:t>
       </w:r>
     </w:p>
     <w:p>
@@ -490,8 +556,20 @@
           <w:sz w:val="24"/>
           <w:szCs w:val="24"/>
         </w:rPr>
-        <w:t>/todos</w:t>
-      </w:r>
+        <w:t>/</w:t>
+      </w:r>
+      <w:proofErr w:type="spellStart"/>
+      <w:proofErr w:type="gramStart"/>
+      <w:r>
+        <w:rPr>
+          <w:rFonts w:ascii="Times New Roman" w:hAnsi="Times New Roman" w:cs="Times New Roman"/>
+          <w:sz w:val="24"/>
+          <w:szCs w:val="24"/>
+        </w:rPr>
+        <w:t>todos</w:t>
+      </w:r>
+      <w:proofErr w:type="spellEnd"/>
+      <w:proofErr w:type="gramEnd"/>
     </w:p>
     <w:p>
       <w:pPr>
@@ -544,13 +622,23 @@
         </w:rPr>
         <w:t xml:space="preserve">GO to -&gt; </w:t>
       </w:r>
-      <w:r>
-        <w:rPr>
-          <w:rFonts w:ascii="Times New Roman" w:hAnsi="Times New Roman" w:cs="Times New Roman"/>
-          <w:sz w:val="24"/>
-          <w:szCs w:val="24"/>
-        </w:rPr>
-        <w:t>todos title -&gt; table</w:t>
+      <w:proofErr w:type="spellStart"/>
+      <w:r>
+        <w:rPr>
+          <w:rFonts w:ascii="Times New Roman" w:hAnsi="Times New Roman" w:cs="Times New Roman"/>
+          <w:sz w:val="24"/>
+          <w:szCs w:val="24"/>
+        </w:rPr>
+        <w:t>todos</w:t>
+      </w:r>
+      <w:proofErr w:type="spellEnd"/>
+      <w:r>
+        <w:rPr>
+          <w:rFonts w:ascii="Times New Roman" w:hAnsi="Times New Roman" w:cs="Times New Roman"/>
+          <w:sz w:val="24"/>
+          <w:szCs w:val="24"/>
+        </w:rPr>
+        <w:t xml:space="preserve"> title -&gt; table</w:t>
       </w:r>
       <w:r>
         <w:rPr>
@@ -592,7 +680,25 @@
           <w:sz w:val="24"/>
           <w:szCs w:val="24"/>
         </w:rPr>
-        <w:t>id | title | doneStatus | description</w:t>
+        <w:t xml:space="preserve">id | title | </w:t>
+      </w:r>
+      <w:proofErr w:type="spellStart"/>
+      <w:r>
+        <w:rPr>
+          <w:rFonts w:ascii="Times New Roman" w:hAnsi="Times New Roman" w:cs="Times New Roman"/>
+          <w:sz w:val="24"/>
+          <w:szCs w:val="24"/>
+        </w:rPr>
+        <w:t>doneStatus</w:t>
+      </w:r>
+      <w:proofErr w:type="spellEnd"/>
+      <w:r>
+        <w:rPr>
+          <w:rFonts w:ascii="Times New Roman" w:hAnsi="Times New Roman" w:cs="Times New Roman"/>
+          <w:sz w:val="24"/>
+          <w:szCs w:val="24"/>
+        </w:rPr>
+        <w:t xml:space="preserve"> | description</w:t>
       </w:r>
     </w:p>
     <w:p>
@@ -651,7 +757,61 @@
           <w:sz w:val="24"/>
           <w:szCs w:val="24"/>
         </w:rPr>
-        <w:t>localhost:4567/gui/instance?entity=todo&amp;id=1</w:t>
+        <w:t>localhost:4567/</w:t>
+      </w:r>
+      <w:proofErr w:type="spellStart"/>
+      <w:r>
+        <w:rPr>
+          <w:rFonts w:ascii="Times New Roman" w:hAnsi="Times New Roman" w:cs="Times New Roman"/>
+          <w:sz w:val="24"/>
+          <w:szCs w:val="24"/>
+        </w:rPr>
+        <w:t>gui</w:t>
+      </w:r>
+      <w:proofErr w:type="spellEnd"/>
+      <w:r>
+        <w:rPr>
+          <w:rFonts w:ascii="Times New Roman" w:hAnsi="Times New Roman" w:cs="Times New Roman"/>
+          <w:sz w:val="24"/>
+          <w:szCs w:val="24"/>
+        </w:rPr>
+        <w:t>/</w:t>
+      </w:r>
+      <w:proofErr w:type="spellStart"/>
+      <w:r>
+        <w:rPr>
+          <w:rFonts w:ascii="Times New Roman" w:hAnsi="Times New Roman" w:cs="Times New Roman"/>
+          <w:sz w:val="24"/>
+          <w:szCs w:val="24"/>
+        </w:rPr>
+        <w:t>instance?entity</w:t>
+      </w:r>
+      <w:proofErr w:type="spellEnd"/>
+      <w:r>
+        <w:rPr>
+          <w:rFonts w:ascii="Times New Roman" w:hAnsi="Times New Roman" w:cs="Times New Roman"/>
+          <w:sz w:val="24"/>
+          <w:szCs w:val="24"/>
+        </w:rPr>
+        <w:t>=</w:t>
+      </w:r>
+      <w:proofErr w:type="spellStart"/>
+      <w:r>
+        <w:rPr>
+          <w:rFonts w:ascii="Times New Roman" w:hAnsi="Times New Roman" w:cs="Times New Roman"/>
+          <w:sz w:val="24"/>
+          <w:szCs w:val="24"/>
+        </w:rPr>
+        <w:t>todo&amp;id</w:t>
+      </w:r>
+      <w:proofErr w:type="spellEnd"/>
+      <w:r>
+        <w:rPr>
+          <w:rFonts w:ascii="Times New Roman" w:hAnsi="Times New Roman" w:cs="Times New Roman"/>
+          <w:sz w:val="24"/>
+          <w:szCs w:val="24"/>
+        </w:rPr>
+        <w:t>=1</w:t>
       </w:r>
     </w:p>
     <w:p>
@@ -745,49 +905,77 @@
           <w:sz w:val="24"/>
           <w:szCs w:val="24"/>
         </w:rPr>
-        <w:t>-&gt; tasksof table</w:t>
-      </w:r>
-    </w:p>
-    <w:p>
-      <w:pPr>
-        <w:rPr>
-          <w:rFonts w:ascii="Times New Roman" w:hAnsi="Times New Roman" w:cs="Times New Roman"/>
-          <w:sz w:val="24"/>
-          <w:szCs w:val="24"/>
-        </w:rPr>
-      </w:pPr>
-      <w:r>
-        <w:rPr>
-          <w:rFonts w:ascii="Times New Roman" w:hAnsi="Times New Roman" w:cs="Times New Roman"/>
-          <w:sz w:val="24"/>
-          <w:szCs w:val="24"/>
-        </w:rPr>
-        <w:tab/>
-      </w:r>
-      <w:r>
-        <w:rPr>
-          <w:rFonts w:ascii="Times New Roman" w:hAnsi="Times New Roman" w:cs="Times New Roman"/>
-          <w:sz w:val="24"/>
-          <w:szCs w:val="24"/>
-        </w:rPr>
-        <w:tab/>
-      </w:r>
-      <w:r>
-        <w:rPr>
-          <w:rFonts w:ascii="Times New Roman" w:hAnsi="Times New Roman" w:cs="Times New Roman"/>
-          <w:sz w:val="24"/>
-          <w:szCs w:val="24"/>
-        </w:rPr>
-        <w:tab/>
-      </w:r>
-      <w:r>
-        <w:rPr>
-          <w:rFonts w:ascii="Times New Roman" w:hAnsi="Times New Roman" w:cs="Times New Roman"/>
-          <w:sz w:val="24"/>
-          <w:szCs w:val="24"/>
-        </w:rPr>
-        <w:t>id | title | completed | active | description</w:t>
-      </w:r>
+        <w:t xml:space="preserve">-&gt; </w:t>
+      </w:r>
+      <w:proofErr w:type="spellStart"/>
+      <w:r>
+        <w:rPr>
+          <w:rFonts w:ascii="Times New Roman" w:hAnsi="Times New Roman" w:cs="Times New Roman"/>
+          <w:sz w:val="24"/>
+          <w:szCs w:val="24"/>
+        </w:rPr>
+        <w:t>tasksof</w:t>
+      </w:r>
+      <w:proofErr w:type="spellEnd"/>
+      <w:r>
+        <w:rPr>
+          <w:rFonts w:ascii="Times New Roman" w:hAnsi="Times New Roman" w:cs="Times New Roman"/>
+          <w:sz w:val="24"/>
+          <w:szCs w:val="24"/>
+        </w:rPr>
+        <w:t xml:space="preserve"> table</w:t>
+      </w:r>
+    </w:p>
+    <w:p>
+      <w:pPr>
+        <w:rPr>
+          <w:rFonts w:ascii="Times New Roman" w:hAnsi="Times New Roman" w:cs="Times New Roman"/>
+          <w:sz w:val="24"/>
+          <w:szCs w:val="24"/>
+        </w:rPr>
+      </w:pPr>
+      <w:r>
+        <w:rPr>
+          <w:rFonts w:ascii="Times New Roman" w:hAnsi="Times New Roman" w:cs="Times New Roman"/>
+          <w:sz w:val="24"/>
+          <w:szCs w:val="24"/>
+        </w:rPr>
+        <w:tab/>
+      </w:r>
+      <w:r>
+        <w:rPr>
+          <w:rFonts w:ascii="Times New Roman" w:hAnsi="Times New Roman" w:cs="Times New Roman"/>
+          <w:sz w:val="24"/>
+          <w:szCs w:val="24"/>
+        </w:rPr>
+        <w:tab/>
+      </w:r>
+      <w:r>
+        <w:rPr>
+          <w:rFonts w:ascii="Times New Roman" w:hAnsi="Times New Roman" w:cs="Times New Roman"/>
+          <w:sz w:val="24"/>
+          <w:szCs w:val="24"/>
+        </w:rPr>
+        <w:tab/>
+      </w:r>
+      <w:r>
+        <w:rPr>
+          <w:rFonts w:ascii="Times New Roman" w:hAnsi="Times New Roman" w:cs="Times New Roman"/>
+          <w:sz w:val="24"/>
+          <w:szCs w:val="24"/>
+        </w:rPr>
+        <w:t xml:space="preserve">id | title | completed | active | </w:t>
+      </w:r>
+      <w:proofErr w:type="gramStart"/>
+      <w:r>
+        <w:rPr>
+          <w:rFonts w:ascii="Times New Roman" w:hAnsi="Times New Roman" w:cs="Times New Roman"/>
+          <w:sz w:val="24"/>
+          <w:szCs w:val="24"/>
+        </w:rPr>
+        <w:t>description</w:t>
+      </w:r>
+      <w:proofErr w:type="gramEnd"/>
     </w:p>
     <w:p>
       <w:pPr>
@@ -897,8 +1085,18 @@
           <w:szCs w:val="24"/>
         </w:rPr>
         <w:tab/>
-        <w:t>Move to documented capabilities for TODO Model</w:t>
-      </w:r>
+        <w:t xml:space="preserve">Move to documented capabilities for TODO </w:t>
+      </w:r>
+      <w:proofErr w:type="gramStart"/>
+      <w:r>
+        <w:rPr>
+          <w:rFonts w:ascii="Times New Roman" w:hAnsi="Times New Roman" w:cs="Times New Roman"/>
+          <w:sz w:val="24"/>
+          <w:szCs w:val="24"/>
+        </w:rPr>
+        <w:t>Model</w:t>
+      </w:r>
+      <w:proofErr w:type="gramEnd"/>
     </w:p>
     <w:p>
       <w:pPr>
@@ -956,8 +1154,20 @@
           <w:sz w:val="24"/>
           <w:szCs w:val="24"/>
         </w:rPr>
-        <w:t>localhost:4567/todos</w:t>
-      </w:r>
+        <w:t>localhost:4567/</w:t>
+      </w:r>
+      <w:proofErr w:type="spellStart"/>
+      <w:proofErr w:type="gramStart"/>
+      <w:r>
+        <w:rPr>
+          <w:rFonts w:ascii="Times New Roman" w:hAnsi="Times New Roman" w:cs="Times New Roman"/>
+          <w:sz w:val="24"/>
+          <w:szCs w:val="24"/>
+        </w:rPr>
+        <w:t>todos</w:t>
+      </w:r>
+      <w:proofErr w:type="spellEnd"/>
+      <w:proofErr w:type="gramEnd"/>
     </w:p>
     <w:p>
       <w:pPr>
@@ -1038,8 +1248,20 @@
           <w:sz w:val="24"/>
           <w:szCs w:val="24"/>
         </w:rPr>
-        <w:t>localhost:4567/todos</w:t>
-      </w:r>
+        <w:t>localhost:4567/</w:t>
+      </w:r>
+      <w:proofErr w:type="spellStart"/>
+      <w:proofErr w:type="gramStart"/>
+      <w:r>
+        <w:rPr>
+          <w:rFonts w:ascii="Times New Roman" w:hAnsi="Times New Roman" w:cs="Times New Roman"/>
+          <w:sz w:val="24"/>
+          <w:szCs w:val="24"/>
+        </w:rPr>
+        <w:t>todos</w:t>
+      </w:r>
+      <w:proofErr w:type="spellEnd"/>
+      <w:proofErr w:type="gramEnd"/>
     </w:p>
     <w:p>
       <w:pPr>
@@ -1195,8 +1417,20 @@
           <w:sz w:val="24"/>
           <w:szCs w:val="24"/>
         </w:rPr>
-        <w:t>localhost:4567/todos</w:t>
-      </w:r>
+        <w:t>localhost:4567/</w:t>
+      </w:r>
+      <w:proofErr w:type="spellStart"/>
+      <w:proofErr w:type="gramStart"/>
+      <w:r>
+        <w:rPr>
+          <w:rFonts w:ascii="Times New Roman" w:hAnsi="Times New Roman" w:cs="Times New Roman"/>
+          <w:sz w:val="24"/>
+          <w:szCs w:val="24"/>
+        </w:rPr>
+        <w:t>todos</w:t>
+      </w:r>
+      <w:proofErr w:type="spellEnd"/>
+      <w:proofErr w:type="gramEnd"/>
     </w:p>
     <w:p>
       <w:pPr>
@@ -1353,8 +1587,20 @@
           <w:sz w:val="24"/>
           <w:szCs w:val="24"/>
         </w:rPr>
-        <w:t>localhost:4567/todos</w:t>
-      </w:r>
+        <w:t>localhost:4567/</w:t>
+      </w:r>
+      <w:proofErr w:type="spellStart"/>
+      <w:proofErr w:type="gramStart"/>
+      <w:r>
+        <w:rPr>
+          <w:rFonts w:ascii="Times New Roman" w:hAnsi="Times New Roman" w:cs="Times New Roman"/>
+          <w:sz w:val="24"/>
+          <w:szCs w:val="24"/>
+        </w:rPr>
+        <w:t>todos</w:t>
+      </w:r>
+      <w:proofErr w:type="spellEnd"/>
+      <w:proofErr w:type="gramEnd"/>
     </w:p>
     <w:p>
       <w:pPr>
@@ -1535,8 +1781,20 @@
           <w:sz w:val="24"/>
           <w:szCs w:val="24"/>
         </w:rPr>
-        <w:t>localhost:4567/todos</w:t>
-      </w:r>
+        <w:t>localhost:4567/</w:t>
+      </w:r>
+      <w:proofErr w:type="spellStart"/>
+      <w:proofErr w:type="gramStart"/>
+      <w:r>
+        <w:rPr>
+          <w:rFonts w:ascii="Times New Roman" w:hAnsi="Times New Roman" w:cs="Times New Roman"/>
+          <w:sz w:val="24"/>
+          <w:szCs w:val="24"/>
+        </w:rPr>
+        <w:t>todos</w:t>
+      </w:r>
+      <w:proofErr w:type="spellEnd"/>
+      <w:proofErr w:type="gramEnd"/>
     </w:p>
     <w:p>
       <w:pPr>
@@ -1702,15 +1960,33 @@
           <w:sz w:val="24"/>
           <w:szCs w:val="24"/>
         </w:rPr>
-        <w:t>localhost:4567/todos</w:t>
-      </w:r>
-      <w:r>
-        <w:rPr>
-          <w:rFonts w:ascii="Times New Roman" w:hAnsi="Times New Roman" w:cs="Times New Roman"/>
-          <w:sz w:val="24"/>
-          <w:szCs w:val="24"/>
-        </w:rPr>
-        <w:t>?title=</w:t>
+        <w:t>localhost:4567/</w:t>
+      </w:r>
+      <w:proofErr w:type="spellStart"/>
+      <w:r>
+        <w:rPr>
+          <w:rFonts w:ascii="Times New Roman" w:hAnsi="Times New Roman" w:cs="Times New Roman"/>
+          <w:sz w:val="24"/>
+          <w:szCs w:val="24"/>
+        </w:rPr>
+        <w:t>todos</w:t>
+      </w:r>
+      <w:r>
+        <w:rPr>
+          <w:rFonts w:ascii="Times New Roman" w:hAnsi="Times New Roman" w:cs="Times New Roman"/>
+          <w:sz w:val="24"/>
+          <w:szCs w:val="24"/>
+        </w:rPr>
+        <w:t>?title</w:t>
+      </w:r>
+      <w:proofErr w:type="spellEnd"/>
+      <w:r>
+        <w:rPr>
+          <w:rFonts w:ascii="Times New Roman" w:hAnsi="Times New Roman" w:cs="Times New Roman"/>
+          <w:sz w:val="24"/>
+          <w:szCs w:val="24"/>
+        </w:rPr>
+        <w:t>=</w:t>
       </w:r>
       <w:r>
         <w:rPr>
@@ -1735,25 +2011,61 @@
           <w:sz w:val="24"/>
           <w:szCs w:val="24"/>
         </w:rPr>
-        <w:t xml:space="preserve">URL Query Parameters used to filter the ‘/todos’ endpoint. </w:t>
-      </w:r>
-    </w:p>
-    <w:p>
-      <w:pPr>
-        <w:rPr>
-          <w:rFonts w:ascii="Times New Roman" w:hAnsi="Times New Roman" w:cs="Times New Roman"/>
-          <w:sz w:val="24"/>
-          <w:szCs w:val="24"/>
-        </w:rPr>
-      </w:pPr>
-      <w:r>
-        <w:rPr>
-          <w:rFonts w:ascii="Times New Roman" w:hAnsi="Times New Roman" w:cs="Times New Roman"/>
-          <w:sz w:val="24"/>
-          <w:szCs w:val="24"/>
-        </w:rPr>
-        <w:tab/>
-        <w:t xml:space="preserve">JSON response as a filtered array of todos and status code ‘200 Ok’. </w:t>
+        <w:t>URL Query Parameters used to filter the ‘/</w:t>
+      </w:r>
+      <w:proofErr w:type="spellStart"/>
+      <w:r>
+        <w:rPr>
+          <w:rFonts w:ascii="Times New Roman" w:hAnsi="Times New Roman" w:cs="Times New Roman"/>
+          <w:sz w:val="24"/>
+          <w:szCs w:val="24"/>
+        </w:rPr>
+        <w:t>todos</w:t>
+      </w:r>
+      <w:proofErr w:type="spellEnd"/>
+      <w:r>
+        <w:rPr>
+          <w:rFonts w:ascii="Times New Roman" w:hAnsi="Times New Roman" w:cs="Times New Roman"/>
+          <w:sz w:val="24"/>
+          <w:szCs w:val="24"/>
+        </w:rPr>
+        <w:t xml:space="preserve">’ endpoint. </w:t>
+      </w:r>
+    </w:p>
+    <w:p>
+      <w:pPr>
+        <w:rPr>
+          <w:rFonts w:ascii="Times New Roman" w:hAnsi="Times New Roman" w:cs="Times New Roman"/>
+          <w:sz w:val="24"/>
+          <w:szCs w:val="24"/>
+        </w:rPr>
+      </w:pPr>
+      <w:r>
+        <w:rPr>
+          <w:rFonts w:ascii="Times New Roman" w:hAnsi="Times New Roman" w:cs="Times New Roman"/>
+          <w:sz w:val="24"/>
+          <w:szCs w:val="24"/>
+        </w:rPr>
+        <w:tab/>
+        <w:t xml:space="preserve">JSON response as a filtered array of </w:t>
+      </w:r>
+      <w:proofErr w:type="spellStart"/>
+      <w:r>
+        <w:rPr>
+          <w:rFonts w:ascii="Times New Roman" w:hAnsi="Times New Roman" w:cs="Times New Roman"/>
+          <w:sz w:val="24"/>
+          <w:szCs w:val="24"/>
+        </w:rPr>
+        <w:t>todos</w:t>
+      </w:r>
+      <w:proofErr w:type="spellEnd"/>
+      <w:r>
+        <w:rPr>
+          <w:rFonts w:ascii="Times New Roman" w:hAnsi="Times New Roman" w:cs="Times New Roman"/>
+          <w:sz w:val="24"/>
+          <w:szCs w:val="24"/>
+        </w:rPr>
+        <w:t xml:space="preserve"> and status code ‘200 Ok’. </w:t>
       </w:r>
     </w:p>
     <w:p>
@@ -1826,32 +2138,68 @@
           <w:sz w:val="24"/>
           <w:szCs w:val="24"/>
         </w:rPr>
-        <w:t>localhost:4567/todos</w:t>
-      </w:r>
-      <w:r>
-        <w:rPr>
-          <w:rFonts w:ascii="Times New Roman" w:hAnsi="Times New Roman" w:cs="Times New Roman"/>
-          <w:sz w:val="24"/>
-          <w:szCs w:val="24"/>
-        </w:rPr>
-        <w:t>?doneStatus=false</w:t>
-      </w:r>
-    </w:p>
-    <w:p>
-      <w:pPr>
-        <w:rPr>
-          <w:rFonts w:ascii="Times New Roman" w:hAnsi="Times New Roman" w:cs="Times New Roman"/>
-          <w:sz w:val="24"/>
-          <w:szCs w:val="24"/>
-        </w:rPr>
-      </w:pPr>
-      <w:r>
-        <w:rPr>
-          <w:rFonts w:ascii="Times New Roman" w:hAnsi="Times New Roman" w:cs="Times New Roman"/>
-          <w:sz w:val="24"/>
-          <w:szCs w:val="24"/>
-        </w:rPr>
-        <w:t xml:space="preserve">URL Query Parameters used to filter the ‘/todos’ endpoint. </w:t>
+        <w:t>localhost:4567/</w:t>
+      </w:r>
+      <w:proofErr w:type="spellStart"/>
+      <w:r>
+        <w:rPr>
+          <w:rFonts w:ascii="Times New Roman" w:hAnsi="Times New Roman" w:cs="Times New Roman"/>
+          <w:sz w:val="24"/>
+          <w:szCs w:val="24"/>
+        </w:rPr>
+        <w:t>todos</w:t>
+      </w:r>
+      <w:r>
+        <w:rPr>
+          <w:rFonts w:ascii="Times New Roman" w:hAnsi="Times New Roman" w:cs="Times New Roman"/>
+          <w:sz w:val="24"/>
+          <w:szCs w:val="24"/>
+        </w:rPr>
+        <w:t>?doneStatus</w:t>
+      </w:r>
+      <w:proofErr w:type="spellEnd"/>
+      <w:r>
+        <w:rPr>
+          <w:rFonts w:ascii="Times New Roman" w:hAnsi="Times New Roman" w:cs="Times New Roman"/>
+          <w:sz w:val="24"/>
+          <w:szCs w:val="24"/>
+        </w:rPr>
+        <w:t>=false</w:t>
+      </w:r>
+    </w:p>
+    <w:p>
+      <w:pPr>
+        <w:rPr>
+          <w:rFonts w:ascii="Times New Roman" w:hAnsi="Times New Roman" w:cs="Times New Roman"/>
+          <w:sz w:val="24"/>
+          <w:szCs w:val="24"/>
+        </w:rPr>
+      </w:pPr>
+      <w:r>
+        <w:rPr>
+          <w:rFonts w:ascii="Times New Roman" w:hAnsi="Times New Roman" w:cs="Times New Roman"/>
+          <w:sz w:val="24"/>
+          <w:szCs w:val="24"/>
+        </w:rPr>
+        <w:t>URL Query Parameters used to filter the ‘/</w:t>
+      </w:r>
+      <w:proofErr w:type="spellStart"/>
+      <w:r>
+        <w:rPr>
+          <w:rFonts w:ascii="Times New Roman" w:hAnsi="Times New Roman" w:cs="Times New Roman"/>
+          <w:sz w:val="24"/>
+          <w:szCs w:val="24"/>
+        </w:rPr>
+        <w:t>todos</w:t>
+      </w:r>
+      <w:proofErr w:type="spellEnd"/>
+      <w:r>
+        <w:rPr>
+          <w:rFonts w:ascii="Times New Roman" w:hAnsi="Times New Roman" w:cs="Times New Roman"/>
+          <w:sz w:val="24"/>
+          <w:szCs w:val="24"/>
+        </w:rPr>
+        <w:t xml:space="preserve">’ endpoint. </w:t>
       </w:r>
     </w:p>
     <w:p>
@@ -1869,7 +2217,25 @@
           <w:sz w:val="24"/>
           <w:szCs w:val="24"/>
         </w:rPr>
-        <w:t xml:space="preserve">JSON response as a filtered array of todos and status code ‘200 Ok’. </w:t>
+        <w:t xml:space="preserve">JSON response as a filtered array of </w:t>
+      </w:r>
+      <w:proofErr w:type="spellStart"/>
+      <w:r>
+        <w:rPr>
+          <w:rFonts w:ascii="Times New Roman" w:hAnsi="Times New Roman" w:cs="Times New Roman"/>
+          <w:sz w:val="24"/>
+          <w:szCs w:val="24"/>
+        </w:rPr>
+        <w:t>todos</w:t>
+      </w:r>
+      <w:proofErr w:type="spellEnd"/>
+      <w:r>
+        <w:rPr>
+          <w:rFonts w:ascii="Times New Roman" w:hAnsi="Times New Roman" w:cs="Times New Roman"/>
+          <w:sz w:val="24"/>
+          <w:szCs w:val="24"/>
+        </w:rPr>
+        <w:t xml:space="preserve"> and status code ‘200 Ok’. </w:t>
       </w:r>
     </w:p>
     <w:p>
@@ -1942,32 +2308,68 @@
           <w:sz w:val="24"/>
           <w:szCs w:val="24"/>
         </w:rPr>
-        <w:t>localhost:4567/todos</w:t>
-      </w:r>
-      <w:r>
-        <w:rPr>
-          <w:rFonts w:ascii="Times New Roman" w:hAnsi="Times New Roman" w:cs="Times New Roman"/>
-          <w:sz w:val="24"/>
-          <w:szCs w:val="24"/>
-        </w:rPr>
-        <w:t>?title=wrong</w:t>
-      </w:r>
-    </w:p>
-    <w:p>
-      <w:pPr>
-        <w:rPr>
-          <w:rFonts w:ascii="Times New Roman" w:hAnsi="Times New Roman" w:cs="Times New Roman"/>
-          <w:sz w:val="24"/>
-          <w:szCs w:val="24"/>
-        </w:rPr>
-      </w:pPr>
-      <w:r>
-        <w:rPr>
-          <w:rFonts w:ascii="Times New Roman" w:hAnsi="Times New Roman" w:cs="Times New Roman"/>
-          <w:sz w:val="24"/>
-          <w:szCs w:val="24"/>
-        </w:rPr>
-        <w:t xml:space="preserve">URL Query Parameters used to filter the ‘/todos’ endpoint. </w:t>
+        <w:t>localhost:4567/</w:t>
+      </w:r>
+      <w:proofErr w:type="spellStart"/>
+      <w:r>
+        <w:rPr>
+          <w:rFonts w:ascii="Times New Roman" w:hAnsi="Times New Roman" w:cs="Times New Roman"/>
+          <w:sz w:val="24"/>
+          <w:szCs w:val="24"/>
+        </w:rPr>
+        <w:t>todos</w:t>
+      </w:r>
+      <w:r>
+        <w:rPr>
+          <w:rFonts w:ascii="Times New Roman" w:hAnsi="Times New Roman" w:cs="Times New Roman"/>
+          <w:sz w:val="24"/>
+          <w:szCs w:val="24"/>
+        </w:rPr>
+        <w:t>?title</w:t>
+      </w:r>
+      <w:proofErr w:type="spellEnd"/>
+      <w:r>
+        <w:rPr>
+          <w:rFonts w:ascii="Times New Roman" w:hAnsi="Times New Roman" w:cs="Times New Roman"/>
+          <w:sz w:val="24"/>
+          <w:szCs w:val="24"/>
+        </w:rPr>
+        <w:t>=wrong</w:t>
+      </w:r>
+    </w:p>
+    <w:p>
+      <w:pPr>
+        <w:rPr>
+          <w:rFonts w:ascii="Times New Roman" w:hAnsi="Times New Roman" w:cs="Times New Roman"/>
+          <w:sz w:val="24"/>
+          <w:szCs w:val="24"/>
+        </w:rPr>
+      </w:pPr>
+      <w:r>
+        <w:rPr>
+          <w:rFonts w:ascii="Times New Roman" w:hAnsi="Times New Roman" w:cs="Times New Roman"/>
+          <w:sz w:val="24"/>
+          <w:szCs w:val="24"/>
+        </w:rPr>
+        <w:t>URL Query Parameters used to filter the ‘/</w:t>
+      </w:r>
+      <w:proofErr w:type="spellStart"/>
+      <w:r>
+        <w:rPr>
+          <w:rFonts w:ascii="Times New Roman" w:hAnsi="Times New Roman" w:cs="Times New Roman"/>
+          <w:sz w:val="24"/>
+          <w:szCs w:val="24"/>
+        </w:rPr>
+        <w:t>todos</w:t>
+      </w:r>
+      <w:proofErr w:type="spellEnd"/>
+      <w:r>
+        <w:rPr>
+          <w:rFonts w:ascii="Times New Roman" w:hAnsi="Times New Roman" w:cs="Times New Roman"/>
+          <w:sz w:val="24"/>
+          <w:szCs w:val="24"/>
+        </w:rPr>
+        <w:t xml:space="preserve">’ endpoint. </w:t>
       </w:r>
     </w:p>
     <w:p>
@@ -1985,7 +2387,25 @@
           <w:sz w:val="24"/>
           <w:szCs w:val="24"/>
         </w:rPr>
-        <w:t xml:space="preserve">JSON response as a filtered array of todos and status code ‘200 Ok’. </w:t>
+        <w:t xml:space="preserve">JSON response as a filtered array of </w:t>
+      </w:r>
+      <w:proofErr w:type="spellStart"/>
+      <w:r>
+        <w:rPr>
+          <w:rFonts w:ascii="Times New Roman" w:hAnsi="Times New Roman" w:cs="Times New Roman"/>
+          <w:sz w:val="24"/>
+          <w:szCs w:val="24"/>
+        </w:rPr>
+        <w:t>todos</w:t>
+      </w:r>
+      <w:proofErr w:type="spellEnd"/>
+      <w:r>
+        <w:rPr>
+          <w:rFonts w:ascii="Times New Roman" w:hAnsi="Times New Roman" w:cs="Times New Roman"/>
+          <w:sz w:val="24"/>
+          <w:szCs w:val="24"/>
+        </w:rPr>
+        <w:t xml:space="preserve"> and status code ‘200 Ok’. </w:t>
       </w:r>
     </w:p>
     <w:p>
@@ -2076,16 +2496,36 @@
           <w:sz w:val="24"/>
           <w:szCs w:val="24"/>
         </w:rPr>
-        <w:t>localhost:4567/todos</w:t>
-      </w:r>
-      <w:r>
-        <w:rPr>
-          <w:rFonts w:ascii="Times New Roman" w:hAnsi="Times New Roman" w:cs="Times New Roman"/>
-          <w:sz w:val="24"/>
-          <w:szCs w:val="24"/>
-        </w:rPr>
-        <w:t>/1</w:t>
-      </w:r>
+        <w:t>localhost:4567/</w:t>
+      </w:r>
+      <w:proofErr w:type="spellStart"/>
+      <w:r>
+        <w:rPr>
+          <w:rFonts w:ascii="Times New Roman" w:hAnsi="Times New Roman" w:cs="Times New Roman"/>
+          <w:sz w:val="24"/>
+          <w:szCs w:val="24"/>
+        </w:rPr>
+        <w:t>todos</w:t>
+      </w:r>
+      <w:proofErr w:type="spellEnd"/>
+      <w:r>
+        <w:rPr>
+          <w:rFonts w:ascii="Times New Roman" w:hAnsi="Times New Roman" w:cs="Times New Roman"/>
+          <w:sz w:val="24"/>
+          <w:szCs w:val="24"/>
+        </w:rPr>
+        <w:t>/</w:t>
+      </w:r>
+      <w:proofErr w:type="gramStart"/>
+      <w:r>
+        <w:rPr>
+          <w:rFonts w:ascii="Times New Roman" w:hAnsi="Times New Roman" w:cs="Times New Roman"/>
+          <w:sz w:val="24"/>
+          <w:szCs w:val="24"/>
+        </w:rPr>
+        <w:t>1</w:t>
+      </w:r>
+      <w:proofErr w:type="gramEnd"/>
     </w:p>
     <w:p>
       <w:pPr>
@@ -2102,7 +2542,25 @@
           <w:sz w:val="24"/>
           <w:szCs w:val="24"/>
         </w:rPr>
-        <w:t xml:space="preserve">‘/todos/id’ endpoint, JSON response of one TODO instance with ‘id=1’ </w:t>
+        <w:t>‘/</w:t>
+      </w:r>
+      <w:proofErr w:type="spellStart"/>
+      <w:r>
+        <w:rPr>
+          <w:rFonts w:ascii="Times New Roman" w:hAnsi="Times New Roman" w:cs="Times New Roman"/>
+          <w:sz w:val="24"/>
+          <w:szCs w:val="24"/>
+        </w:rPr>
+        <w:t>todos</w:t>
+      </w:r>
+      <w:proofErr w:type="spellEnd"/>
+      <w:r>
+        <w:rPr>
+          <w:rFonts w:ascii="Times New Roman" w:hAnsi="Times New Roman" w:cs="Times New Roman"/>
+          <w:sz w:val="24"/>
+          <w:szCs w:val="24"/>
+        </w:rPr>
+        <w:t xml:space="preserve">/id’ endpoint, JSON response of one TODO instance with ‘id=1’ </w:t>
       </w:r>
     </w:p>
     <w:p>
@@ -2203,33 +2661,71 @@
           <w:sz w:val="24"/>
           <w:szCs w:val="24"/>
         </w:rPr>
-        <w:t>localhost:4567/todos</w:t>
-      </w:r>
-      <w:r>
-        <w:rPr>
-          <w:rFonts w:ascii="Times New Roman" w:hAnsi="Times New Roman" w:cs="Times New Roman"/>
-          <w:sz w:val="24"/>
-          <w:szCs w:val="24"/>
-        </w:rPr>
-        <w:t>/1</w:t>
-      </w:r>
-    </w:p>
-    <w:p>
-      <w:pPr>
-        <w:rPr>
-          <w:rFonts w:ascii="Times New Roman" w:hAnsi="Times New Roman" w:cs="Times New Roman"/>
-          <w:sz w:val="24"/>
-          <w:szCs w:val="24"/>
-        </w:rPr>
-      </w:pPr>
-      <w:r>
-        <w:rPr>
-          <w:rFonts w:ascii="Times New Roman" w:hAnsi="Times New Roman" w:cs="Times New Roman"/>
-          <w:sz w:val="24"/>
-          <w:szCs w:val="24"/>
-        </w:rPr>
-        <w:tab/>
-        <w:t>POST using endpoint ‘/todos/id’ to change the fields of the TODO instance.</w:t>
+        <w:t>localhost:4567/</w:t>
+      </w:r>
+      <w:proofErr w:type="spellStart"/>
+      <w:r>
+        <w:rPr>
+          <w:rFonts w:ascii="Times New Roman" w:hAnsi="Times New Roman" w:cs="Times New Roman"/>
+          <w:sz w:val="24"/>
+          <w:szCs w:val="24"/>
+        </w:rPr>
+        <w:t>todos</w:t>
+      </w:r>
+      <w:proofErr w:type="spellEnd"/>
+      <w:r>
+        <w:rPr>
+          <w:rFonts w:ascii="Times New Roman" w:hAnsi="Times New Roman" w:cs="Times New Roman"/>
+          <w:sz w:val="24"/>
+          <w:szCs w:val="24"/>
+        </w:rPr>
+        <w:t>/</w:t>
+      </w:r>
+      <w:proofErr w:type="gramStart"/>
+      <w:r>
+        <w:rPr>
+          <w:rFonts w:ascii="Times New Roman" w:hAnsi="Times New Roman" w:cs="Times New Roman"/>
+          <w:sz w:val="24"/>
+          <w:szCs w:val="24"/>
+        </w:rPr>
+        <w:t>1</w:t>
+      </w:r>
+      <w:proofErr w:type="gramEnd"/>
+    </w:p>
+    <w:p>
+      <w:pPr>
+        <w:rPr>
+          <w:rFonts w:ascii="Times New Roman" w:hAnsi="Times New Roman" w:cs="Times New Roman"/>
+          <w:sz w:val="24"/>
+          <w:szCs w:val="24"/>
+        </w:rPr>
+      </w:pPr>
+      <w:r>
+        <w:rPr>
+          <w:rFonts w:ascii="Times New Roman" w:hAnsi="Times New Roman" w:cs="Times New Roman"/>
+          <w:sz w:val="24"/>
+          <w:szCs w:val="24"/>
+        </w:rPr>
+        <w:tab/>
+        <w:t>POST using endpoint ‘/</w:t>
+      </w:r>
+      <w:proofErr w:type="spellStart"/>
+      <w:r>
+        <w:rPr>
+          <w:rFonts w:ascii="Times New Roman" w:hAnsi="Times New Roman" w:cs="Times New Roman"/>
+          <w:sz w:val="24"/>
+          <w:szCs w:val="24"/>
+        </w:rPr>
+        <w:t>todos</w:t>
+      </w:r>
+      <w:proofErr w:type="spellEnd"/>
+      <w:r>
+        <w:rPr>
+          <w:rFonts w:ascii="Times New Roman" w:hAnsi="Times New Roman" w:cs="Times New Roman"/>
+          <w:sz w:val="24"/>
+          <w:szCs w:val="24"/>
+        </w:rPr>
+        <w:t>/id’ to change the fields of the TODO instance.</w:t>
       </w:r>
     </w:p>
     <w:p>
@@ -2395,15 +2891,43 @@
           <w:sz w:val="24"/>
           <w:szCs w:val="24"/>
         </w:rPr>
-        <w:t>localhost:4567/todos</w:t>
-      </w:r>
-      <w:r>
-        <w:rPr>
-          <w:rFonts w:ascii="Times New Roman" w:hAnsi="Times New Roman" w:cs="Times New Roman"/>
-          <w:sz w:val="24"/>
-          <w:szCs w:val="24"/>
-        </w:rPr>
-        <w:t xml:space="preserve">/13 </w:t>
+        <w:t>localhost:4567/</w:t>
+      </w:r>
+      <w:proofErr w:type="spellStart"/>
+      <w:r>
+        <w:rPr>
+          <w:rFonts w:ascii="Times New Roman" w:hAnsi="Times New Roman" w:cs="Times New Roman"/>
+          <w:sz w:val="24"/>
+          <w:szCs w:val="24"/>
+        </w:rPr>
+        <w:t>todos</w:t>
+      </w:r>
+      <w:proofErr w:type="spellEnd"/>
+      <w:r>
+        <w:rPr>
+          <w:rFonts w:ascii="Times New Roman" w:hAnsi="Times New Roman" w:cs="Times New Roman"/>
+          <w:sz w:val="24"/>
+          <w:szCs w:val="24"/>
+        </w:rPr>
+        <w:t>/</w:t>
+      </w:r>
+      <w:proofErr w:type="gramStart"/>
+      <w:r>
+        <w:rPr>
+          <w:rFonts w:ascii="Times New Roman" w:hAnsi="Times New Roman" w:cs="Times New Roman"/>
+          <w:sz w:val="24"/>
+          <w:szCs w:val="24"/>
+        </w:rPr>
+        <w:t>13</w:t>
+      </w:r>
+      <w:proofErr w:type="gramEnd"/>
+      <w:r>
+        <w:rPr>
+          <w:rFonts w:ascii="Times New Roman" w:hAnsi="Times New Roman" w:cs="Times New Roman"/>
+          <w:sz w:val="24"/>
+          <w:szCs w:val="24"/>
+        </w:rPr>
+        <w:t xml:space="preserve"> </w:t>
       </w:r>
     </w:p>
     <w:p>
@@ -2421,7 +2945,25 @@
           <w:sz w:val="24"/>
           <w:szCs w:val="24"/>
         </w:rPr>
-        <w:t>POST using endpoint ‘/todos/id’ to change the fields of the TODO instance.</w:t>
+        <w:t>POST using endpoint ‘/</w:t>
+      </w:r>
+      <w:proofErr w:type="spellStart"/>
+      <w:r>
+        <w:rPr>
+          <w:rFonts w:ascii="Times New Roman" w:hAnsi="Times New Roman" w:cs="Times New Roman"/>
+          <w:sz w:val="24"/>
+          <w:szCs w:val="24"/>
+        </w:rPr>
+        <w:t>todos</w:t>
+      </w:r>
+      <w:proofErr w:type="spellEnd"/>
+      <w:r>
+        <w:rPr>
+          <w:rFonts w:ascii="Times New Roman" w:hAnsi="Times New Roman" w:cs="Times New Roman"/>
+          <w:sz w:val="24"/>
+          <w:szCs w:val="24"/>
+        </w:rPr>
+        <w:t>/id’ to change the fields of the TODO instance.</w:t>
       </w:r>
     </w:p>
     <w:p>
@@ -2588,16 +3130,36 @@
           <w:sz w:val="24"/>
           <w:szCs w:val="24"/>
         </w:rPr>
-        <w:t>localhost:4567/todos</w:t>
-      </w:r>
-      <w:r>
-        <w:rPr>
-          <w:rFonts w:ascii="Times New Roman" w:hAnsi="Times New Roman" w:cs="Times New Roman"/>
-          <w:sz w:val="24"/>
-          <w:szCs w:val="24"/>
-        </w:rPr>
-        <w:t>/1</w:t>
-      </w:r>
+        <w:t>localhost:4567/</w:t>
+      </w:r>
+      <w:proofErr w:type="spellStart"/>
+      <w:r>
+        <w:rPr>
+          <w:rFonts w:ascii="Times New Roman" w:hAnsi="Times New Roman" w:cs="Times New Roman"/>
+          <w:sz w:val="24"/>
+          <w:szCs w:val="24"/>
+        </w:rPr>
+        <w:t>todos</w:t>
+      </w:r>
+      <w:proofErr w:type="spellEnd"/>
+      <w:r>
+        <w:rPr>
+          <w:rFonts w:ascii="Times New Roman" w:hAnsi="Times New Roman" w:cs="Times New Roman"/>
+          <w:sz w:val="24"/>
+          <w:szCs w:val="24"/>
+        </w:rPr>
+        <w:t>/</w:t>
+      </w:r>
+      <w:proofErr w:type="gramStart"/>
+      <w:r>
+        <w:rPr>
+          <w:rFonts w:ascii="Times New Roman" w:hAnsi="Times New Roman" w:cs="Times New Roman"/>
+          <w:sz w:val="24"/>
+          <w:szCs w:val="24"/>
+        </w:rPr>
+        <w:t>1</w:t>
+      </w:r>
+      <w:proofErr w:type="gramEnd"/>
     </w:p>
     <w:p>
       <w:pPr>
@@ -2614,7 +3176,25 @@
           <w:sz w:val="24"/>
           <w:szCs w:val="24"/>
         </w:rPr>
-        <w:t>POST using endpoint ‘/todos/id’ to change the fields of the TODO instance.</w:t>
+        <w:t>POST using endpoint ‘/</w:t>
+      </w:r>
+      <w:proofErr w:type="spellStart"/>
+      <w:r>
+        <w:rPr>
+          <w:rFonts w:ascii="Times New Roman" w:hAnsi="Times New Roman" w:cs="Times New Roman"/>
+          <w:sz w:val="24"/>
+          <w:szCs w:val="24"/>
+        </w:rPr>
+        <w:t>todos</w:t>
+      </w:r>
+      <w:proofErr w:type="spellEnd"/>
+      <w:r>
+        <w:rPr>
+          <w:rFonts w:ascii="Times New Roman" w:hAnsi="Times New Roman" w:cs="Times New Roman"/>
+          <w:sz w:val="24"/>
+          <w:szCs w:val="24"/>
+        </w:rPr>
+        <w:t>/id’ to change the fields of the TODO instance.</w:t>
       </w:r>
     </w:p>
     <w:p>
@@ -2780,16 +3360,36 @@
           <w:sz w:val="24"/>
           <w:szCs w:val="24"/>
         </w:rPr>
-        <w:t>localhost:4567/todos</w:t>
-      </w:r>
-      <w:r>
-        <w:rPr>
-          <w:rFonts w:ascii="Times New Roman" w:hAnsi="Times New Roman" w:cs="Times New Roman"/>
-          <w:sz w:val="24"/>
-          <w:szCs w:val="24"/>
-        </w:rPr>
-        <w:t>/13</w:t>
-      </w:r>
+        <w:t>localhost:4567/</w:t>
+      </w:r>
+      <w:proofErr w:type="spellStart"/>
+      <w:r>
+        <w:rPr>
+          <w:rFonts w:ascii="Times New Roman" w:hAnsi="Times New Roman" w:cs="Times New Roman"/>
+          <w:sz w:val="24"/>
+          <w:szCs w:val="24"/>
+        </w:rPr>
+        <w:t>todos</w:t>
+      </w:r>
+      <w:proofErr w:type="spellEnd"/>
+      <w:r>
+        <w:rPr>
+          <w:rFonts w:ascii="Times New Roman" w:hAnsi="Times New Roman" w:cs="Times New Roman"/>
+          <w:sz w:val="24"/>
+          <w:szCs w:val="24"/>
+        </w:rPr>
+        <w:t>/</w:t>
+      </w:r>
+      <w:proofErr w:type="gramStart"/>
+      <w:r>
+        <w:rPr>
+          <w:rFonts w:ascii="Times New Roman" w:hAnsi="Times New Roman" w:cs="Times New Roman"/>
+          <w:sz w:val="24"/>
+          <w:szCs w:val="24"/>
+        </w:rPr>
+        <w:t>13</w:t>
+      </w:r>
+      <w:proofErr w:type="gramEnd"/>
     </w:p>
     <w:p>
       <w:pPr>
@@ -2806,7 +3406,25 @@
           <w:sz w:val="24"/>
           <w:szCs w:val="24"/>
         </w:rPr>
-        <w:t>DELETE using endpoint ‘/todos/id’ to delete the TODO instance.</w:t>
+        <w:t>DELETE using endpoint ‘/</w:t>
+      </w:r>
+      <w:proofErr w:type="spellStart"/>
+      <w:r>
+        <w:rPr>
+          <w:rFonts w:ascii="Times New Roman" w:hAnsi="Times New Roman" w:cs="Times New Roman"/>
+          <w:sz w:val="24"/>
+          <w:szCs w:val="24"/>
+        </w:rPr>
+        <w:t>todos</w:t>
+      </w:r>
+      <w:proofErr w:type="spellEnd"/>
+      <w:r>
+        <w:rPr>
+          <w:rFonts w:ascii="Times New Roman" w:hAnsi="Times New Roman" w:cs="Times New Roman"/>
+          <w:sz w:val="24"/>
+          <w:szCs w:val="24"/>
+        </w:rPr>
+        <w:t>/id’ to delete the TODO instance.</w:t>
       </w:r>
     </w:p>
     <w:p>
@@ -2915,16 +3533,36 @@
           <w:sz w:val="24"/>
           <w:szCs w:val="24"/>
         </w:rPr>
-        <w:t>localhost:4567/todos</w:t>
-      </w:r>
-      <w:r>
-        <w:rPr>
-          <w:rFonts w:ascii="Times New Roman" w:hAnsi="Times New Roman" w:cs="Times New Roman"/>
-          <w:sz w:val="24"/>
-          <w:szCs w:val="24"/>
-        </w:rPr>
-        <w:t>/99</w:t>
-      </w:r>
+        <w:t>localhost:4567/</w:t>
+      </w:r>
+      <w:proofErr w:type="spellStart"/>
+      <w:r>
+        <w:rPr>
+          <w:rFonts w:ascii="Times New Roman" w:hAnsi="Times New Roman" w:cs="Times New Roman"/>
+          <w:sz w:val="24"/>
+          <w:szCs w:val="24"/>
+        </w:rPr>
+        <w:t>todos</w:t>
+      </w:r>
+      <w:proofErr w:type="spellEnd"/>
+      <w:r>
+        <w:rPr>
+          <w:rFonts w:ascii="Times New Roman" w:hAnsi="Times New Roman" w:cs="Times New Roman"/>
+          <w:sz w:val="24"/>
+          <w:szCs w:val="24"/>
+        </w:rPr>
+        <w:t>/</w:t>
+      </w:r>
+      <w:proofErr w:type="gramStart"/>
+      <w:r>
+        <w:rPr>
+          <w:rFonts w:ascii="Times New Roman" w:hAnsi="Times New Roman" w:cs="Times New Roman"/>
+          <w:sz w:val="24"/>
+          <w:szCs w:val="24"/>
+        </w:rPr>
+        <w:t>99</w:t>
+      </w:r>
+      <w:proofErr w:type="gramEnd"/>
     </w:p>
     <w:p>
       <w:pPr>
@@ -2941,7 +3579,25 @@
           <w:sz w:val="24"/>
           <w:szCs w:val="24"/>
         </w:rPr>
-        <w:t>DELETE using endpoint ‘/todos/id’ to delete the TODO instance.</w:t>
+        <w:t>DELETE using endpoint ‘/</w:t>
+      </w:r>
+      <w:proofErr w:type="spellStart"/>
+      <w:r>
+        <w:rPr>
+          <w:rFonts w:ascii="Times New Roman" w:hAnsi="Times New Roman" w:cs="Times New Roman"/>
+          <w:sz w:val="24"/>
+          <w:szCs w:val="24"/>
+        </w:rPr>
+        <w:t>todos</w:t>
+      </w:r>
+      <w:proofErr w:type="spellEnd"/>
+      <w:r>
+        <w:rPr>
+          <w:rFonts w:ascii="Times New Roman" w:hAnsi="Times New Roman" w:cs="Times New Roman"/>
+          <w:sz w:val="24"/>
+          <w:szCs w:val="24"/>
+        </w:rPr>
+        <w:t>/id’ to delete the TODO instance.</w:t>
       </w:r>
     </w:p>
     <w:p>
@@ -3084,6 +3740,7 @@
         </w:rPr>
         <w:t>localhost:4567/</w:t>
       </w:r>
+      <w:proofErr w:type="gramStart"/>
       <w:r>
         <w:rPr>
           <w:rFonts w:ascii="Times New Roman" w:hAnsi="Times New Roman" w:cs="Times New Roman"/>
@@ -3092,6 +3749,7 @@
         </w:rPr>
         <w:t>shutdown</w:t>
       </w:r>
+      <w:proofErr w:type="gramEnd"/>
     </w:p>
     <w:p>
       <w:pPr>
@@ -3177,6 +3835,16 @@
           <w:szCs w:val="24"/>
         </w:rPr>
       </w:pPr>
+    </w:p>
+    <w:p>
+      <w:pPr>
+        <w:spacing w:after="0"/>
+        <w:rPr>
+          <w:rFonts w:ascii="Times New Roman" w:hAnsi="Times New Roman" w:cs="Times New Roman"/>
+          <w:sz w:val="24"/>
+          <w:szCs w:val="24"/>
+        </w:rPr>
+      </w:pPr>
       <w:r>
         <w:rPr>
           <w:rFonts w:ascii="Times New Roman" w:hAnsi="Times New Roman" w:cs="Times New Roman"/>
@@ -3188,18 +3856,265 @@
     </w:p>
     <w:p>
       <w:pPr>
-        <w:rPr>
-          <w:rFonts w:ascii="Times New Roman" w:hAnsi="Times New Roman" w:cs="Times New Roman"/>
-          <w:sz w:val="24"/>
-          <w:szCs w:val="24"/>
-        </w:rPr>
-      </w:pPr>
-      <w:r>
-        <w:rPr>
-          <w:rFonts w:ascii="Times New Roman" w:hAnsi="Times New Roman" w:cs="Times New Roman"/>
-          <w:sz w:val="24"/>
-          <w:szCs w:val="24"/>
-        </w:rPr>
+        <w:spacing w:after="0"/>
+        <w:rPr>
+          <w:rFonts w:ascii="Times New Roman" w:hAnsi="Times New Roman" w:cs="Times New Roman"/>
+          <w:sz w:val="24"/>
+          <w:szCs w:val="24"/>
+        </w:rPr>
+      </w:pPr>
+      <w:r>
+        <w:rPr>
+          <w:rFonts w:ascii="Times New Roman" w:hAnsi="Times New Roman" w:cs="Times New Roman"/>
+          <w:sz w:val="24"/>
+          <w:szCs w:val="24"/>
+        </w:rPr>
+        <w:t>Bugs Logged:</w:t>
+      </w:r>
+    </w:p>
+    <w:p>
+      <w:pPr>
+        <w:rPr>
+          <w:rFonts w:ascii="Times New Roman" w:hAnsi="Times New Roman" w:cs="Times New Roman"/>
+          <w:sz w:val="24"/>
+          <w:szCs w:val="24"/>
+        </w:rPr>
+      </w:pPr>
+      <w:r>
+        <w:rPr>
+          <w:rFonts w:ascii="Times New Roman" w:hAnsi="Times New Roman" w:cs="Times New Roman"/>
+          <w:sz w:val="24"/>
+          <w:szCs w:val="24"/>
+        </w:rPr>
+        <w:t>==========================================================</w:t>
+      </w:r>
+    </w:p>
+    <w:p>
+      <w:pPr>
+        <w:rPr>
+          <w:rFonts w:ascii="Times New Roman" w:hAnsi="Times New Roman" w:cs="Times New Roman"/>
+          <w:sz w:val="24"/>
+          <w:szCs w:val="24"/>
+        </w:rPr>
+      </w:pPr>
+      <w:r>
+        <w:rPr>
+          <w:rFonts w:ascii="Times New Roman" w:hAnsi="Times New Roman" w:cs="Times New Roman"/>
+          <w:sz w:val="24"/>
+          <w:szCs w:val="24"/>
+        </w:rPr>
+        <w:t xml:space="preserve">A concerning bug found is the rapid incrementation of the TODO instance IDs. It was found that instance IDs are skipped when failed POST requests are sent to the API </w:t>
+      </w:r>
+      <w:proofErr w:type="gramStart"/>
+      <w:r>
+        <w:rPr>
+          <w:rFonts w:ascii="Times New Roman" w:hAnsi="Times New Roman" w:cs="Times New Roman"/>
+          <w:sz w:val="24"/>
+          <w:szCs w:val="24"/>
+        </w:rPr>
+        <w:t>i.e.</w:t>
+      </w:r>
+      <w:proofErr w:type="gramEnd"/>
+      <w:r>
+        <w:rPr>
+          <w:rFonts w:ascii="Times New Roman" w:hAnsi="Times New Roman" w:cs="Times New Roman"/>
+          <w:sz w:val="24"/>
+          <w:szCs w:val="24"/>
+        </w:rPr>
+        <w:t xml:space="preserve"> invalid JSON payload, etc. The TODO manager should only increment the unique IDs when a valid POST is received, otherwise unnecessary computations are done by the API. This could cause Performance issues and could be inconvenient for the End Users.</w:t>
+      </w:r>
+    </w:p>
+    <w:p>
+      <w:pPr>
+        <w:rPr>
+          <w:rFonts w:ascii="Times New Roman" w:hAnsi="Times New Roman" w:cs="Times New Roman"/>
+          <w:sz w:val="24"/>
+          <w:szCs w:val="24"/>
+        </w:rPr>
+      </w:pPr>
+      <w:r>
+        <w:rPr>
+          <w:rFonts w:ascii="Times New Roman" w:hAnsi="Times New Roman" w:cs="Times New Roman"/>
+          <w:sz w:val="24"/>
+          <w:szCs w:val="24"/>
+        </w:rPr>
+        <w:t>Refer to the “Session_2_Bug_Summary” document for more information.</w:t>
+      </w:r>
+    </w:p>
+    <w:p>
+      <w:pPr>
+        <w:rPr>
+          <w:rFonts w:ascii="Times New Roman" w:hAnsi="Times New Roman" w:cs="Times New Roman"/>
+          <w:sz w:val="24"/>
+          <w:szCs w:val="24"/>
+        </w:rPr>
+      </w:pPr>
+    </w:p>
+    <w:p>
+      <w:pPr>
+        <w:spacing w:after="0"/>
+        <w:rPr>
+          <w:rFonts w:ascii="Times New Roman" w:hAnsi="Times New Roman" w:cs="Times New Roman"/>
+          <w:sz w:val="24"/>
+          <w:szCs w:val="24"/>
+        </w:rPr>
+      </w:pPr>
+      <w:r>
+        <w:rPr>
+          <w:rFonts w:ascii="Times New Roman" w:hAnsi="Times New Roman" w:cs="Times New Roman"/>
+          <w:sz w:val="24"/>
+          <w:szCs w:val="24"/>
+        </w:rPr>
+        <w:t>Issues/Concerns:</w:t>
+      </w:r>
+    </w:p>
+    <w:p>
+      <w:pPr>
+        <w:rPr>
+          <w:rFonts w:ascii="Times New Roman" w:hAnsi="Times New Roman" w:cs="Times New Roman"/>
+          <w:sz w:val="24"/>
+          <w:szCs w:val="24"/>
+        </w:rPr>
+      </w:pPr>
+      <w:r>
+        <w:rPr>
+          <w:rFonts w:ascii="Times New Roman" w:hAnsi="Times New Roman" w:cs="Times New Roman"/>
+          <w:sz w:val="24"/>
+          <w:szCs w:val="24"/>
+        </w:rPr>
+        <w:t>==========================================================</w:t>
+      </w:r>
+    </w:p>
+    <w:p>
+      <w:pPr>
+        <w:rPr>
+          <w:rFonts w:ascii="Times New Roman" w:hAnsi="Times New Roman" w:cs="Times New Roman"/>
+          <w:sz w:val="24"/>
+          <w:szCs w:val="24"/>
+        </w:rPr>
+      </w:pPr>
+      <w:r>
+        <w:rPr>
+          <w:rFonts w:ascii="Times New Roman" w:hAnsi="Times New Roman" w:cs="Times New Roman"/>
+          <w:sz w:val="24"/>
+          <w:szCs w:val="24"/>
+        </w:rPr>
+        <w:tab/>
+        <w:t>Bug listed above for instance IDs.</w:t>
+      </w:r>
+    </w:p>
+    <w:p>
+      <w:pPr>
+        <w:ind w:left="720"/>
+        <w:rPr>
+          <w:rFonts w:ascii="Times New Roman" w:hAnsi="Times New Roman" w:cs="Times New Roman"/>
+          <w:sz w:val="24"/>
+          <w:szCs w:val="24"/>
+        </w:rPr>
+      </w:pPr>
+      <w:r>
+        <w:rPr>
+          <w:rFonts w:ascii="Times New Roman" w:hAnsi="Times New Roman" w:cs="Times New Roman"/>
+          <w:sz w:val="24"/>
+          <w:szCs w:val="24"/>
+        </w:rPr>
+        <w:t>When using a POST on the endpoint “/</w:t>
+      </w:r>
+      <w:proofErr w:type="spellStart"/>
+      <w:r>
+        <w:rPr>
+          <w:rFonts w:ascii="Times New Roman" w:hAnsi="Times New Roman" w:cs="Times New Roman"/>
+          <w:sz w:val="24"/>
+          <w:szCs w:val="24"/>
+        </w:rPr>
+        <w:t>todos</w:t>
+      </w:r>
+      <w:proofErr w:type="spellEnd"/>
+      <w:r>
+        <w:rPr>
+          <w:rFonts w:ascii="Times New Roman" w:hAnsi="Times New Roman" w:cs="Times New Roman"/>
+          <w:sz w:val="24"/>
+          <w:szCs w:val="24"/>
+        </w:rPr>
+        <w:t>”</w:t>
+      </w:r>
+      <w:r>
+        <w:rPr>
+          <w:rFonts w:ascii="Times New Roman" w:hAnsi="Times New Roman" w:cs="Times New Roman"/>
+          <w:sz w:val="24"/>
+          <w:szCs w:val="24"/>
+        </w:rPr>
+        <w:t xml:space="preserve">, </w:t>
+      </w:r>
+      <w:r>
+        <w:rPr>
+          <w:rFonts w:ascii="Times New Roman" w:hAnsi="Times New Roman" w:cs="Times New Roman"/>
+          <w:sz w:val="24"/>
+          <w:szCs w:val="24"/>
+        </w:rPr>
+        <w:t>a ‘title’ field in the JSON Payload</w:t>
+      </w:r>
+      <w:r>
+        <w:rPr>
+          <w:rFonts w:ascii="Times New Roman" w:hAnsi="Times New Roman" w:cs="Times New Roman"/>
+          <w:sz w:val="24"/>
+          <w:szCs w:val="24"/>
+        </w:rPr>
+        <w:t xml:space="preserve"> is required. However, it is not clear in the documentation that a ‘title’ field in the JSON Payload for a POST request on the endpoint “/</w:t>
+      </w:r>
+      <w:proofErr w:type="spellStart"/>
+      <w:r>
+        <w:rPr>
+          <w:rFonts w:ascii="Times New Roman" w:hAnsi="Times New Roman" w:cs="Times New Roman"/>
+          <w:sz w:val="24"/>
+          <w:szCs w:val="24"/>
+        </w:rPr>
+        <w:t>todos</w:t>
+      </w:r>
+      <w:proofErr w:type="spellEnd"/>
+      <w:r>
+        <w:rPr>
+          <w:rFonts w:ascii="Times New Roman" w:hAnsi="Times New Roman" w:cs="Times New Roman"/>
+          <w:sz w:val="24"/>
+          <w:szCs w:val="24"/>
+        </w:rPr>
+        <w:t xml:space="preserve">/id” (changing an existing TODO) is not required. </w:t>
+      </w:r>
+    </w:p>
+    <w:p>
+      <w:pPr>
+        <w:ind w:left="720"/>
+        <w:rPr>
+          <w:rFonts w:ascii="Times New Roman" w:hAnsi="Times New Roman" w:cs="Times New Roman"/>
+          <w:sz w:val="24"/>
+          <w:szCs w:val="24"/>
+        </w:rPr>
+      </w:pPr>
+      <w:r>
+        <w:rPr>
+          <w:rFonts w:ascii="Times New Roman" w:hAnsi="Times New Roman" w:cs="Times New Roman"/>
+          <w:sz w:val="24"/>
+          <w:szCs w:val="24"/>
+        </w:rPr>
+        <w:t>Appending to an existing TODO instance instead of overwriting the field contents the same instance is confusing and more testing would be required.</w:t>
+      </w:r>
+    </w:p>
+    <w:p>
+      <w:pPr>
+        <w:spacing w:after="0"/>
+        <w:rPr>
+          <w:rFonts w:ascii="Times New Roman" w:hAnsi="Times New Roman" w:cs="Times New Roman"/>
+          <w:sz w:val="24"/>
+          <w:szCs w:val="24"/>
+        </w:rPr>
+      </w:pPr>
+      <w:r>
+        <w:rPr>
+          <w:rFonts w:ascii="Times New Roman" w:hAnsi="Times New Roman" w:cs="Times New Roman"/>
+          <w:sz w:val="24"/>
+          <w:szCs w:val="24"/>
+        </w:rPr>
+        <w:lastRenderedPageBreak/>
         <w:t>List of Testing Ideas:</w:t>
       </w:r>
     </w:p>
@@ -3217,8 +4132,61 @@
           <w:sz w:val="24"/>
           <w:szCs w:val="24"/>
         </w:rPr>
-        <w:tab/>
-        <w:t>Explore more invalid JSON payloads for POST request on both ‘/todos’ and ‘/todos/id’.</w:t>
+        <w:t>==========================================================</w:t>
+      </w:r>
+    </w:p>
+    <w:p>
+      <w:pPr>
+        <w:rPr>
+          <w:rFonts w:ascii="Times New Roman" w:hAnsi="Times New Roman" w:cs="Times New Roman"/>
+          <w:sz w:val="24"/>
+          <w:szCs w:val="24"/>
+        </w:rPr>
+      </w:pPr>
+      <w:r>
+        <w:rPr>
+          <w:rFonts w:ascii="Times New Roman" w:hAnsi="Times New Roman" w:cs="Times New Roman"/>
+          <w:sz w:val="24"/>
+          <w:szCs w:val="24"/>
+        </w:rPr>
+        <w:tab/>
+        <w:t>Explore more invalid JSON payloads for POST request on both ‘/</w:t>
+      </w:r>
+      <w:proofErr w:type="spellStart"/>
+      <w:r>
+        <w:rPr>
+          <w:rFonts w:ascii="Times New Roman" w:hAnsi="Times New Roman" w:cs="Times New Roman"/>
+          <w:sz w:val="24"/>
+          <w:szCs w:val="24"/>
+        </w:rPr>
+        <w:t>todos</w:t>
+      </w:r>
+      <w:proofErr w:type="spellEnd"/>
+      <w:r>
+        <w:rPr>
+          <w:rFonts w:ascii="Times New Roman" w:hAnsi="Times New Roman" w:cs="Times New Roman"/>
+          <w:sz w:val="24"/>
+          <w:szCs w:val="24"/>
+        </w:rPr>
+        <w:t>’ and ‘/</w:t>
+      </w:r>
+      <w:proofErr w:type="spellStart"/>
+      <w:r>
+        <w:rPr>
+          <w:rFonts w:ascii="Times New Roman" w:hAnsi="Times New Roman" w:cs="Times New Roman"/>
+          <w:sz w:val="24"/>
+          <w:szCs w:val="24"/>
+        </w:rPr>
+        <w:t>todos</w:t>
+      </w:r>
+      <w:proofErr w:type="spellEnd"/>
+      <w:r>
+        <w:rPr>
+          <w:rFonts w:ascii="Times New Roman" w:hAnsi="Times New Roman" w:cs="Times New Roman"/>
+          <w:sz w:val="24"/>
+          <w:szCs w:val="24"/>
+        </w:rPr>
+        <w:t>/id’.</w:t>
       </w:r>
     </w:p>
     <w:p>
@@ -3247,22 +4215,84 @@
           <w:szCs w:val="24"/>
         </w:rPr>
       </w:pPr>
-    </w:p>
-    <w:p>
-      <w:pPr>
-        <w:rPr>
-          <w:rFonts w:ascii="Times New Roman" w:hAnsi="Times New Roman" w:cs="Times New Roman"/>
-          <w:sz w:val="24"/>
-          <w:szCs w:val="24"/>
-        </w:rPr>
-      </w:pPr>
-      <w:r>
-        <w:rPr>
-          <w:rFonts w:ascii="Times New Roman" w:hAnsi="Times New Roman" w:cs="Times New Roman"/>
-          <w:sz w:val="24"/>
-          <w:szCs w:val="24"/>
-        </w:rPr>
-        <w:t xml:space="preserve">Conclusion: </w:t>
+      <w:r>
+        <w:rPr>
+          <w:rFonts w:ascii="Times New Roman" w:hAnsi="Times New Roman" w:cs="Times New Roman"/>
+          <w:sz w:val="24"/>
+          <w:szCs w:val="24"/>
+        </w:rPr>
+        <w:tab/>
+        <w:t xml:space="preserve">Explore appending to existing TODO endpoints using a POST or </w:t>
+      </w:r>
+      <w:proofErr w:type="gramStart"/>
+      <w:r>
+        <w:rPr>
+          <w:rFonts w:ascii="Times New Roman" w:hAnsi="Times New Roman" w:cs="Times New Roman"/>
+          <w:sz w:val="24"/>
+          <w:szCs w:val="24"/>
+        </w:rPr>
+        <w:t>PUT</w:t>
+      </w:r>
+      <w:proofErr w:type="gramEnd"/>
+    </w:p>
+    <w:p>
+      <w:pPr>
+        <w:rPr>
+          <w:rFonts w:ascii="Times New Roman" w:hAnsi="Times New Roman" w:cs="Times New Roman"/>
+          <w:sz w:val="24"/>
+          <w:szCs w:val="24"/>
+        </w:rPr>
+      </w:pPr>
+    </w:p>
+    <w:p>
+      <w:pPr>
+        <w:spacing w:after="0"/>
+        <w:rPr>
+          <w:rFonts w:ascii="Times New Roman" w:hAnsi="Times New Roman" w:cs="Times New Roman"/>
+          <w:sz w:val="24"/>
+          <w:szCs w:val="24"/>
+        </w:rPr>
+      </w:pPr>
+      <w:r>
+        <w:rPr>
+          <w:rFonts w:ascii="Times New Roman" w:hAnsi="Times New Roman" w:cs="Times New Roman"/>
+          <w:sz w:val="24"/>
+          <w:szCs w:val="24"/>
+        </w:rPr>
+        <w:t>Conclusion</w:t>
+      </w:r>
+      <w:r>
+        <w:rPr>
+          <w:rFonts w:ascii="Times New Roman" w:hAnsi="Times New Roman" w:cs="Times New Roman"/>
+          <w:sz w:val="24"/>
+          <w:szCs w:val="24"/>
+        </w:rPr>
+        <w:t xml:space="preserve"> and Capabilities</w:t>
+      </w:r>
+      <w:r>
+        <w:rPr>
+          <w:rFonts w:ascii="Times New Roman" w:hAnsi="Times New Roman" w:cs="Times New Roman"/>
+          <w:sz w:val="24"/>
+          <w:szCs w:val="24"/>
+        </w:rPr>
+        <w:t xml:space="preserve">: </w:t>
+      </w:r>
+    </w:p>
+    <w:p>
+      <w:pPr>
+        <w:rPr>
+          <w:rFonts w:ascii="Times New Roman" w:hAnsi="Times New Roman" w:cs="Times New Roman"/>
+          <w:sz w:val="24"/>
+          <w:szCs w:val="24"/>
+        </w:rPr>
+      </w:pPr>
+      <w:r>
+        <w:rPr>
+          <w:rFonts w:ascii="Times New Roman" w:hAnsi="Times New Roman" w:cs="Times New Roman"/>
+          <w:sz w:val="24"/>
+          <w:szCs w:val="24"/>
+        </w:rPr>
+        <w:t>==========================================================</w:t>
       </w:r>
     </w:p>
     <w:p>
@@ -3348,7 +4378,7 @@
           <w:sz w:val="24"/>
           <w:szCs w:val="24"/>
         </w:rPr>
-        <w:t>Error messages given by the API when JSON payloads are invalid or an endpoint does not exist.</w:t>
+        <w:t>Appending or changing existing TODO instances by using a POST request on an existing endpoint.</w:t>
       </w:r>
     </w:p>
     <w:p>
@@ -3366,6 +4396,40 @@
           <w:sz w:val="24"/>
           <w:szCs w:val="24"/>
         </w:rPr>
+        <w:t xml:space="preserve">Error messages given by the API when JSON payloads are </w:t>
+      </w:r>
+      <w:r>
+        <w:rPr>
+          <w:rFonts w:ascii="Times New Roman" w:hAnsi="Times New Roman" w:cs="Times New Roman"/>
+          <w:sz w:val="24"/>
+          <w:szCs w:val="24"/>
+        </w:rPr>
+        <w:t>invalid,</w:t>
+      </w:r>
+      <w:r>
+        <w:rPr>
+          <w:rFonts w:ascii="Times New Roman" w:hAnsi="Times New Roman" w:cs="Times New Roman"/>
+          <w:sz w:val="24"/>
+          <w:szCs w:val="24"/>
+        </w:rPr>
+        <w:t xml:space="preserve"> or an endpoint does not exist.</w:t>
+      </w:r>
+    </w:p>
+    <w:p>
+      <w:pPr>
+        <w:ind w:left="720"/>
+        <w:rPr>
+          <w:rFonts w:ascii="Times New Roman" w:hAnsi="Times New Roman" w:cs="Times New Roman"/>
+          <w:sz w:val="24"/>
+          <w:szCs w:val="24"/>
+        </w:rPr>
+      </w:pPr>
+      <w:r>
+        <w:rPr>
+          <w:rFonts w:ascii="Times New Roman" w:hAnsi="Times New Roman" w:cs="Times New Roman"/>
+          <w:sz w:val="24"/>
+          <w:szCs w:val="24"/>
+        </w:rPr>
         <w:t>Only mandatory field in POST request JSON payloads is the ‘title’ field.</w:t>
       </w:r>
     </w:p>
@@ -3413,16 +4477,16 @@
     </w:p>
     <w:p>
       <w:pPr>
-        <w:ind w:firstLine="720"/>
-        <w:rPr>
-          <w:rFonts w:ascii="Times New Roman" w:hAnsi="Times New Roman" w:cs="Times New Roman"/>
-          <w:sz w:val="24"/>
-          <w:szCs w:val="24"/>
-        </w:rPr>
-      </w:pPr>
-    </w:p>
-    <w:p>
-      <w:pPr>
+        <w:rPr>
+          <w:rFonts w:ascii="Times New Roman" w:hAnsi="Times New Roman" w:cs="Times New Roman"/>
+          <w:sz w:val="24"/>
+          <w:szCs w:val="24"/>
+        </w:rPr>
+      </w:pPr>
+    </w:p>
+    <w:p>
+      <w:pPr>
+        <w:spacing w:after="0"/>
         <w:rPr>
           <w:rFonts w:ascii="Times New Roman" w:hAnsi="Times New Roman" w:cs="Times New Roman"/>
           <w:sz w:val="24"/>
@@ -3440,6 +4504,23 @@
     </w:p>
     <w:p>
       <w:pPr>
+        <w:rPr>
+          <w:rFonts w:ascii="Times New Roman" w:hAnsi="Times New Roman" w:cs="Times New Roman"/>
+          <w:sz w:val="24"/>
+          <w:szCs w:val="24"/>
+        </w:rPr>
+      </w:pPr>
+      <w:r>
+        <w:rPr>
+          <w:rFonts w:ascii="Times New Roman" w:hAnsi="Times New Roman" w:cs="Times New Roman"/>
+          <w:sz w:val="24"/>
+          <w:szCs w:val="24"/>
+        </w:rPr>
+        <w:t>==========================================================</w:t>
+      </w:r>
+    </w:p>
+    <w:p>
+      <w:pPr>
         <w:ind w:left="720"/>
         <w:rPr>
           <w:rFonts w:ascii="Times New Roman" w:hAnsi="Times New Roman" w:cs="Times New Roman"/>
@@ -3455,6 +4536,41 @@
         </w:rPr>
         <w:t>Unique IDs generated by the API when using a POST request increments quickly and skips numbers. Invalid POST requests seem to increment the IDs as well.</w:t>
       </w:r>
+      <w:r>
+        <w:rPr>
+          <w:rFonts w:ascii="Times New Roman" w:hAnsi="Times New Roman" w:cs="Times New Roman"/>
+          <w:sz w:val="24"/>
+          <w:szCs w:val="24"/>
+        </w:rPr>
+        <w:t xml:space="preserve"> This is related to the documented Bug in the “Session 2 Bug Summary” document </w:t>
+      </w:r>
+      <w:proofErr w:type="gramStart"/>
+      <w:r>
+        <w:rPr>
+          <w:rFonts w:ascii="Times New Roman" w:hAnsi="Times New Roman" w:cs="Times New Roman"/>
+          <w:sz w:val="24"/>
+          <w:szCs w:val="24"/>
+        </w:rPr>
+        <w:t>and also</w:t>
+      </w:r>
+      <w:proofErr w:type="gramEnd"/>
+      <w:r>
+        <w:rPr>
+          <w:rFonts w:ascii="Times New Roman" w:hAnsi="Times New Roman" w:cs="Times New Roman"/>
+          <w:sz w:val="24"/>
+          <w:szCs w:val="24"/>
+        </w:rPr>
+        <w:t xml:space="preserve"> describe previously in this document.</w:t>
+      </w:r>
+    </w:p>
+    <w:p>
+      <w:pPr>
+        <w:rPr>
+          <w:rFonts w:ascii="Times New Roman" w:hAnsi="Times New Roman" w:cs="Times New Roman"/>
+          <w:sz w:val="24"/>
+          <w:szCs w:val="24"/>
+        </w:rPr>
+      </w:pPr>
     </w:p>
     <w:p>
       <w:pPr>

</xml_diff>